<commit_message>
Done more of the GDD
</commit_message>
<xml_diff>
--- a/Apply advanced critical thinking to work processes/BSBCRT404 AT02.docx
+++ b/Apply advanced critical thinking to work processes/BSBCRT404 AT02.docx
@@ -16,13 +16,7 @@
         <w:t>Think about</w:t>
       </w:r>
       <w:r>
-        <w:t xml:space="preserve"> someone you consider to be a critical thinker (friend, professor, historical figure, </w:t>
-      </w:r>
-      <w:r>
-        <w:t>etc.</w:t>
-      </w:r>
-      <w:r>
-        <w:t xml:space="preserve">). </w:t>
+        <w:t xml:space="preserve"> someone you consider to be a critical thinker (friend, professor, historical figure, etc.). </w:t>
       </w:r>
       <w:r>
         <w:rPr>
@@ -452,14 +446,7 @@
           <w:rFonts w:ascii="Calibri" w:eastAsia="Calibri" w:hAnsi="Calibri" w:cs="Calibri"/>
           <w:color w:val="0070C0"/>
         </w:rPr>
-        <w:t xml:space="preserve"> </w:t>
-      </w:r>
-      <w:r>
-        <w:rPr>
-          <w:rFonts w:ascii="Calibri" w:eastAsia="Calibri" w:hAnsi="Calibri" w:cs="Calibri"/>
-          <w:color w:val="0070C0"/>
-        </w:rPr>
-        <w:t>identify</w:t>
+        <w:t xml:space="preserve"> identify</w:t>
       </w:r>
       <w:r>
         <w:rPr>
@@ -735,7 +722,23 @@
           <w:rFonts w:ascii="Calibri" w:eastAsia="Calibri" w:hAnsi="Calibri" w:cs="Calibri"/>
           <w:color w:val="0070C0"/>
         </w:rPr>
-        <w:t>It would mean that less people have jobs which means more people that don’t have much money &amp; the more people that want work. So businesses have to employ more people or get more work so they can employ more people to take that work.</w:t>
+        <w:t xml:space="preserve">It would mean that less people have jobs which means more people that don’t have much money &amp; the more people that want work. </w:t>
+      </w:r>
+      <w:proofErr w:type="gramStart"/>
+      <w:r>
+        <w:rPr>
+          <w:rFonts w:ascii="Calibri" w:eastAsia="Calibri" w:hAnsi="Calibri" w:cs="Calibri"/>
+          <w:color w:val="0070C0"/>
+        </w:rPr>
+        <w:t>So</w:t>
+      </w:r>
+      <w:proofErr w:type="gramEnd"/>
+      <w:r>
+        <w:rPr>
+          <w:rFonts w:ascii="Calibri" w:eastAsia="Calibri" w:hAnsi="Calibri" w:cs="Calibri"/>
+          <w:color w:val="0070C0"/>
+        </w:rPr>
+        <w:t xml:space="preserve"> businesses have to employ more people or get more work so they can employ more people to take that work.</w:t>
       </w:r>
     </w:p>
     <w:p>
@@ -792,7 +795,21 @@
           <w:rFonts w:ascii="Calibri" w:eastAsia="Calibri" w:hAnsi="Calibri" w:cs="Calibri"/>
           <w:color w:val="0070C0"/>
         </w:rPr>
-        <w:t>If more then one site has the same information &amp;or similar.</w:t>
+        <w:t xml:space="preserve">If more </w:t>
+      </w:r>
+      <w:r>
+        <w:rPr>
+          <w:rFonts w:ascii="Calibri" w:eastAsia="Calibri" w:hAnsi="Calibri" w:cs="Calibri"/>
+          <w:color w:val="0070C0"/>
+        </w:rPr>
+        <w:t>than</w:t>
+      </w:r>
+      <w:r>
+        <w:rPr>
+          <w:rFonts w:ascii="Calibri" w:eastAsia="Calibri" w:hAnsi="Calibri" w:cs="Calibri"/>
+          <w:color w:val="0070C0"/>
+        </w:rPr>
+        <w:t xml:space="preserve"> one site has the same information &amp;or similar.</w:t>
       </w:r>
     </w:p>
     <w:p>
@@ -1369,6 +1386,7 @@
     <w:lsdException w:name="HTML Sample" w:semiHidden="1" w:unhideWhenUsed="1"/>
     <w:lsdException w:name="HTML Typewriter" w:semiHidden="1" w:unhideWhenUsed="1"/>
     <w:lsdException w:name="HTML Variable" w:semiHidden="1" w:unhideWhenUsed="1"/>
+    <w:lsdException w:name="Normal Table" w:semiHidden="1" w:unhideWhenUsed="1"/>
     <w:lsdException w:name="annotation subject" w:semiHidden="1" w:unhideWhenUsed="1"/>
     <w:lsdException w:name="No List" w:semiHidden="1" w:unhideWhenUsed="1"/>
     <w:lsdException w:name="Outline List 1" w:semiHidden="1" w:unhideWhenUsed="1"/>
@@ -1411,8 +1429,11 @@
     <w:lsdException w:name="Table Contemporary" w:semiHidden="1" w:unhideWhenUsed="1"/>
     <w:lsdException w:name="Table Elegant" w:semiHidden="1" w:unhideWhenUsed="1"/>
     <w:lsdException w:name="Table Professional" w:semiHidden="1" w:unhideWhenUsed="1"/>
+    <w:lsdException w:name="Table Subtle 1" w:semiHidden="1" w:unhideWhenUsed="1"/>
     <w:lsdException w:name="Table Subtle 2" w:semiHidden="1" w:unhideWhenUsed="1"/>
     <w:lsdException w:name="Table Web 1" w:semiHidden="1" w:unhideWhenUsed="1"/>
+    <w:lsdException w:name="Table Web 2" w:semiHidden="1" w:unhideWhenUsed="1"/>
+    <w:lsdException w:name="Table Web 3" w:semiHidden="1" w:unhideWhenUsed="1"/>
     <w:lsdException w:name="Balloon Text" w:semiHidden="1" w:unhideWhenUsed="1"/>
     <w:lsdException w:name="Table Grid" w:uiPriority="39"/>
     <w:lsdException w:name="Table Theme" w:semiHidden="1" w:unhideWhenUsed="1"/>

</xml_diff>